<commit_message>
Update FORMATO FICHA TÉCNICA .docx
</commit_message>
<xml_diff>
--- a/cursoR2024/FORMATO FICHA TÉCNICA .docx
+++ b/cursoR2024/FORMATO FICHA TÉCNICA .docx
@@ -269,15 +269,14 @@
                 <w:szCs w:val="22"/>
               </w:rPr>
             </w:pPr>
-          </w:p>
-          <w:p>
-            <w:pPr>
-              <w:rPr>
-                <w:rFonts w:ascii="Arial" w:hAnsi="Arial" w:cs="Arial"/>
-                <w:sz w:val="22"/>
-                <w:szCs w:val="22"/>
-              </w:rPr>
-            </w:pPr>
+            <w:r>
+              <w:rPr>
+                <w:rFonts w:ascii="Arial" w:hAnsi="Arial" w:cs="Arial"/>
+                <w:sz w:val="22"/>
+                <w:szCs w:val="22"/>
+              </w:rPr>
+              <w:t>Coordinación de educación contínua y seguimiento a egresados</w:t>
+            </w:r>
           </w:p>
         </w:tc>
       </w:tr>
@@ -322,6 +321,12 @@
                 <w:rFonts w:ascii="Arial" w:hAnsi="Arial" w:cs="Arial"/>
               </w:rPr>
               <w:t>Dr. Oscar Valdemar De la Torre Torres</w:t>
+            </w:r>
+            <w:r>
+              <w:rPr>
+                <w:rFonts w:ascii="Arial" w:hAnsi="Arial" w:cs="Arial"/>
+              </w:rPr>
+              <w:t xml:space="preserve"> (profesor que imparte el curso)</w:t>
             </w:r>
           </w:p>
         </w:tc>
@@ -844,6 +849,107 @@
               <w:t xml:space="preserve"> )</w:t>
             </w:r>
           </w:p>
+          <w:p>
+            <w:pPr>
+              <w:rPr>
+                <w:rFonts w:ascii="Arial" w:hAnsi="Arial" w:cs="Arial"/>
+                <w:sz w:val="22"/>
+                <w:szCs w:val="22"/>
+              </w:rPr>
+            </w:pPr>
+          </w:p>
+          <w:p>
+            <w:pPr>
+              <w:rPr>
+                <w:rFonts w:ascii="Arial" w:hAnsi="Arial" w:cs="Arial"/>
+                <w:sz w:val="22"/>
+                <w:szCs w:val="22"/>
+              </w:rPr>
+            </w:pPr>
+            <w:r>
+              <w:rPr>
+                <w:rFonts w:ascii="Arial" w:hAnsi="Arial" w:cs="Arial"/>
+                <w:sz w:val="22"/>
+                <w:szCs w:val="22"/>
+              </w:rPr>
+              <w:t xml:space="preserve">Liga del programa: </w:t>
+            </w:r>
+          </w:p>
+          <w:p>
+            <w:pPr>
+              <w:rPr>
+                <w:rFonts w:ascii="Arial" w:hAnsi="Arial" w:cs="Arial"/>
+                <w:sz w:val="22"/>
+                <w:szCs w:val="22"/>
+              </w:rPr>
+            </w:pPr>
+            <w:r>
+              <w:rPr>
+                <w:rFonts w:ascii="Arial" w:hAnsi="Arial" w:cs="Arial"/>
+                <w:sz w:val="22"/>
+                <w:szCs w:val="22"/>
+              </w:rPr>
+              <w:fldChar w:fldCharType="begin"/>
+            </w:r>
+            <w:r>
+              <w:rPr>
+                <w:rFonts w:ascii="Arial" w:hAnsi="Arial" w:cs="Arial"/>
+                <w:sz w:val="22"/>
+                <w:szCs w:val="22"/>
+              </w:rPr>
+              <w:instrText>HYPERLINK "https://oscarvdelatorretorres.github.io/cursos/cursoR2024/"</w:instrText>
+            </w:r>
+            <w:r>
+              <w:rPr>
+                <w:rFonts w:ascii="Arial" w:hAnsi="Arial" w:cs="Arial"/>
+                <w:sz w:val="22"/>
+                <w:szCs w:val="22"/>
+              </w:rPr>
+            </w:r>
+            <w:r>
+              <w:rPr>
+                <w:rFonts w:ascii="Arial" w:hAnsi="Arial" w:cs="Arial"/>
+                <w:sz w:val="22"/>
+                <w:szCs w:val="22"/>
+              </w:rPr>
+              <w:fldChar w:fldCharType="separate"/>
+            </w:r>
+            <w:r>
+              <w:rPr>
+                <w:rStyle w:val="Hipervnculo"/>
+                <w:rFonts w:ascii="Arial" w:hAnsi="Arial" w:cs="Arial"/>
+                <w:sz w:val="22"/>
+                <w:szCs w:val="22"/>
+              </w:rPr>
+              <w:t>https://oscarvdelatorretorres.github.io/cursos/cursoR2024</w:t>
+            </w:r>
+            <w:r>
+              <w:rPr>
+                <w:rStyle w:val="Hipervnculo"/>
+                <w:rFonts w:ascii="Arial" w:hAnsi="Arial" w:cs="Arial"/>
+                <w:sz w:val="22"/>
+                <w:szCs w:val="22"/>
+              </w:rPr>
+              <w:t>/</w:t>
+            </w:r>
+            <w:r>
+              <w:rPr>
+                <w:rFonts w:ascii="Arial" w:hAnsi="Arial" w:cs="Arial"/>
+                <w:sz w:val="22"/>
+                <w:szCs w:val="22"/>
+              </w:rPr>
+              <w:fldChar w:fldCharType="end"/>
+            </w:r>
+          </w:p>
+          <w:p>
+            <w:pPr>
+              <w:rPr>
+                <w:rFonts w:ascii="Arial" w:hAnsi="Arial" w:cs="Arial"/>
+                <w:sz w:val="22"/>
+                <w:szCs w:val="22"/>
+              </w:rPr>
+            </w:pPr>
+          </w:p>
         </w:tc>
       </w:tr>
       <w:tr>
@@ -1235,6 +1341,7 @@
                 <w:sz w:val="22"/>
                 <w:szCs w:val="22"/>
               </w:rPr>
+              <w:lastRenderedPageBreak/>
               <w:t>Dirigido a profesores de la FCCA como curso de capacitación.</w:t>
             </w:r>
           </w:p>
@@ -1531,17 +1638,27 @@
                 <w:rFonts w:ascii="Arial" w:hAnsi="Arial" w:cs="Arial"/>
               </w:rPr>
             </w:pPr>
-            <w:r>
-              <w:rPr>
-                <w:rFonts w:ascii="Arial" w:hAnsi="Arial" w:cs="Arial"/>
-              </w:rPr>
-              <w:t>https://oscarvdelatorretorres.github.io/cursos/cursoR2024/</w:t>
-            </w:r>
-            <w:r>
-              <w:rPr>
-                <w:rFonts w:ascii="Arial" w:hAnsi="Arial" w:cs="Arial"/>
-              </w:rPr>
-              <w:t xml:space="preserve">  </w:t>
+            <w:hyperlink r:id="rId9" w:history="1">
+              <w:r>
+                <w:rPr>
+                  <w:rStyle w:val="Hipervnculo"/>
+                  <w:rFonts w:ascii="Arial" w:hAnsi="Arial" w:cs="Arial"/>
+                </w:rPr>
+                <w:t>https://oscarvdelatorretorres.github.io/cursos/cursoR2024/</w:t>
+              </w:r>
+              <w:r>
+                <w:rPr>
+                  <w:rStyle w:val="Hipervnculo"/>
+                  <w:rFonts w:ascii="Arial" w:hAnsi="Arial" w:cs="Arial"/>
+                </w:rPr>
+                <w:t xml:space="preserve"> </w:t>
+              </w:r>
+            </w:hyperlink>
+            <w:r>
+              <w:rPr>
+                <w:rFonts w:ascii="Arial" w:hAnsi="Arial" w:cs="Arial"/>
+              </w:rPr>
+              <w:t xml:space="preserve"> </w:t>
             </w:r>
           </w:p>
           <w:p>
@@ -3841,12 +3958,12 @@
       </w:r>
     </w:p>
     <w:sectPr>
-      <w:headerReference w:type="even" r:id="rId9"/>
-      <w:headerReference w:type="default" r:id="rId10"/>
-      <w:footerReference w:type="even" r:id="rId11"/>
-      <w:footerReference w:type="default" r:id="rId12"/>
-      <w:headerReference w:type="first" r:id="rId13"/>
-      <w:footerReference w:type="first" r:id="rId14"/>
+      <w:headerReference w:type="even" r:id="rId10"/>
+      <w:headerReference w:type="default" r:id="rId11"/>
+      <w:footerReference w:type="even" r:id="rId12"/>
+      <w:footerReference w:type="default" r:id="rId13"/>
+      <w:headerReference w:type="first" r:id="rId14"/>
+      <w:footerReference w:type="first" r:id="rId15"/>
       <w:pgSz w:w="12240" w:h="15840" w:code="1"/>
       <w:pgMar w:top="3402" w:right="1134" w:bottom="1418" w:left="1418" w:header="709" w:footer="709" w:gutter="0"/>
       <w:cols w:space="708"/>
@@ -5539,6 +5656,18 @@
       <w:lang w:eastAsia="es-MX"/>
     </w:rPr>
   </w:style>
+  <w:style w:type="character" w:styleId="Hipervnculovisitado">
+    <w:name w:val="FollowedHyperlink"/>
+    <w:basedOn w:val="Fuentedeprrafopredeter"/>
+    <w:uiPriority w:val="99"/>
+    <w:semiHidden/>
+    <w:unhideWhenUsed/>
+    <w:rsid w:val="00847BE6"/>
+    <w:rPr>
+      <w:color w:val="800080" w:themeColor="followedHyperlink"/>
+      <w:u w:val="single"/>
+    </w:rPr>
+  </w:style>
 </w:styles>
 </file>
 

</xml_diff>